<commit_message>
Modificación del Plan de Gestión de la Configuración
Modificación del Plan de Gestión de la Configuración
</commit_message>
<xml_diff>
--- a/Gestión de la Configuración/gestión de la configuración.docx
+++ b/Gestión de la Configuración/gestión de la configuración.docx
@@ -3131,29 +3131,10 @@
                 <w:szCs w:val="20"/>
                 <w:lang w:val="es-ES"/>
               </w:rPr>
-              <w:t>Plan de despliegue</w:t>
+              <w:t>Plan de Integración de la Construcción</w:t>
             </w:r>
-          </w:p>
-          <w:p>
-            <w:pPr>
-              <w:widowControl w:val="0"/>
-              <w:spacing w:after="0" w:line="240" w:lineRule="atLeast"/>
-              <w:rPr>
-                <w:rFonts w:ascii="Arial" w:eastAsia="Times New Roman" w:hAnsi="Arial" w:cs="Arial"/>
-                <w:sz w:val="20"/>
-                <w:szCs w:val="20"/>
-                <w:lang w:val="es-ES"/>
-              </w:rPr>
-            </w:pPr>
-            <w:r>
-              <w:rPr>
-                <w:rFonts w:ascii="Arial" w:eastAsia="Times New Roman" w:hAnsi="Arial" w:cs="Arial"/>
-                <w:sz w:val="20"/>
-                <w:szCs w:val="20"/>
-                <w:lang w:val="es-ES"/>
-              </w:rPr>
-              <w:t>Plan de pruebas maestro</w:t>
-            </w:r>
+            <w:bookmarkStart w:id="27" w:name="_GoBack"/>
+            <w:bookmarkEnd w:id="27"/>
           </w:p>
         </w:tc>
         <w:tc>
@@ -3481,7 +3462,7 @@
           <w:lang w:val="es-ES"/>
         </w:rPr>
       </w:pPr>
-      <w:bookmarkStart w:id="27" w:name="_Toc240491889"/>
+      <w:bookmarkStart w:id="28" w:name="_Toc240491889"/>
       <w:r>
         <w:rPr>
           <w:rFonts w:ascii="Arial" w:eastAsia="Times New Roman" w:hAnsi="Arial" w:cs="Arial"/>
@@ -3493,7 +3474,7 @@
         <w:lastRenderedPageBreak/>
         <w:t>Configuración y Control de Cambios</w:t>
       </w:r>
-      <w:bookmarkEnd w:id="27"/>
+      <w:bookmarkEnd w:id="28"/>
     </w:p>
     <w:p>
       <w:pPr>
@@ -3534,7 +3515,7 @@
           <w:lang w:val="es-ES"/>
         </w:rPr>
       </w:pPr>
-      <w:bookmarkStart w:id="28" w:name="_Toc240491890"/>
+      <w:bookmarkStart w:id="29" w:name="_Toc240491890"/>
       <w:r>
         <w:rPr>
           <w:rFonts w:ascii="Arial" w:eastAsia="Times New Roman" w:hAnsi="Arial" w:cs="Arial"/>
@@ -3545,7 +3526,7 @@
         </w:rPr>
         <w:t>Procedimientos y Aprobaciones para las Solicitudes de Cambios</w:t>
       </w:r>
-      <w:bookmarkEnd w:id="28"/>
+      <w:bookmarkEnd w:id="29"/>
     </w:p>
     <w:p>
       <w:pPr>
@@ -3734,7 +3715,7 @@
           <w:lang w:val="es-ES"/>
         </w:rPr>
       </w:pPr>
-      <w:bookmarkStart w:id="29" w:name="_Toc240491891"/>
+      <w:bookmarkStart w:id="30" w:name="_Toc240491891"/>
       <w:r>
         <w:rPr>
           <w:rFonts w:ascii="Arial" w:eastAsia="Times New Roman" w:hAnsi="Arial" w:cs="Arial"/>
@@ -3745,7 +3726,7 @@
         </w:rPr>
         <w:t>Junta de Control de Cambios (CCB)</w:t>
       </w:r>
-      <w:bookmarkEnd w:id="29"/>
+      <w:bookmarkEnd w:id="30"/>
     </w:p>
     <w:p>
       <w:pPr>
@@ -4251,7 +4232,7 @@
           <w:lang w:val="es-ES"/>
         </w:rPr>
       </w:pPr>
-      <w:bookmarkStart w:id="30" w:name="_Toc240491892"/>
+      <w:bookmarkStart w:id="31" w:name="_Toc240491892"/>
       <w:r>
         <w:rPr>
           <w:rFonts w:ascii="Arial" w:eastAsia="Times New Roman" w:hAnsi="Arial" w:cs="Arial"/>
@@ -4262,7 +4243,7 @@
         </w:rPr>
         <w:t>Estimación del Estado de la Configuración</w:t>
       </w:r>
-      <w:bookmarkEnd w:id="30"/>
+      <w:bookmarkEnd w:id="31"/>
     </w:p>
     <w:p>
       <w:pPr>
@@ -4283,7 +4264,7 @@
           <w:lang w:val="es-ES"/>
         </w:rPr>
       </w:pPr>
-      <w:bookmarkStart w:id="31" w:name="_Toc240491893"/>
+      <w:bookmarkStart w:id="32" w:name="_Toc240491893"/>
       <w:r>
         <w:rPr>
           <w:rFonts w:ascii="Arial" w:eastAsia="Times New Roman" w:hAnsi="Arial" w:cs="Arial"/>
@@ -4294,7 +4275,7 @@
         </w:rPr>
         <w:t>Medios de Almacenamientos del Proyecto y Procesos de Distribución</w:t>
       </w:r>
-      <w:bookmarkEnd w:id="31"/>
+      <w:bookmarkEnd w:id="32"/>
     </w:p>
     <w:p>
       <w:pPr>
@@ -4422,7 +4403,7 @@
           <w:lang w:val="es-ES"/>
         </w:rPr>
       </w:pPr>
-      <w:bookmarkStart w:id="32" w:name="_Toc240491894"/>
+      <w:bookmarkStart w:id="33" w:name="_Toc240491894"/>
       <w:r>
         <w:rPr>
           <w:rFonts w:ascii="Arial" w:eastAsia="Times New Roman" w:hAnsi="Arial" w:cs="Arial"/>
@@ -4433,7 +4414,7 @@
         </w:rPr>
         <w:t>Informes y Auditorias</w:t>
       </w:r>
-      <w:bookmarkEnd w:id="32"/>
+      <w:bookmarkEnd w:id="33"/>
     </w:p>
     <w:p>
       <w:pPr>
@@ -4526,8 +4507,6 @@
           <w:lang w:val="es-ES"/>
         </w:rPr>
       </w:pPr>
-      <w:bookmarkStart w:id="33" w:name="_GoBack"/>
-      <w:bookmarkEnd w:id="33"/>
     </w:p>
     <w:sectPr>
       <w:headerReference w:type="default" r:id="rId10"/>

</xml_diff>

<commit_message>
Gestión de la configuración
Gestión de la configuración
</commit_message>
<xml_diff>
--- a/Gestión de la Configuración/gestión de la configuración.docx
+++ b/Gestión de la Configuración/gestión de la configuración.docx
@@ -1347,6 +1347,8 @@
           <w:lang w:val="es-ES"/>
         </w:rPr>
       </w:pPr>
+      <w:bookmarkStart w:id="20" w:name="_GoBack"/>
+      <w:bookmarkEnd w:id="20"/>
     </w:p>
     <w:p>
       <w:pPr>
@@ -1376,7 +1378,7 @@
           <w:lang w:val="es-ES"/>
         </w:rPr>
       </w:pPr>
-      <w:bookmarkStart w:id="20" w:name="_Toc240491882"/>
+      <w:bookmarkStart w:id="21" w:name="_Toc240491882"/>
       <w:r>
         <w:rPr>
           <w:rFonts w:ascii="Arial" w:eastAsia="Times New Roman" w:hAnsi="Arial" w:cs="Arial"/>
@@ -1412,7 +1414,7 @@
         </w:rPr>
         <w:t xml:space="preserve"> de Software</w:t>
       </w:r>
-      <w:bookmarkEnd w:id="20"/>
+      <w:bookmarkEnd w:id="21"/>
     </w:p>
     <w:p>
       <w:pPr>
@@ -1432,7 +1434,7 @@
           <w:lang w:val="es-ES"/>
         </w:rPr>
       </w:pPr>
-      <w:bookmarkStart w:id="21" w:name="_Toc240491883"/>
+      <w:bookmarkStart w:id="22" w:name="_Toc240491883"/>
       <w:r>
         <w:rPr>
           <w:rFonts w:ascii="Arial" w:eastAsia="Times New Roman" w:hAnsi="Arial" w:cs="Arial"/>
@@ -1443,7 +1445,7 @@
         </w:rPr>
         <w:t>Organización, Responsabilidades e Interfaces</w:t>
       </w:r>
-      <w:bookmarkEnd w:id="21"/>
+      <w:bookmarkEnd w:id="22"/>
     </w:p>
     <w:p>
       <w:pPr>
@@ -1818,7 +1820,7 @@
           <w:lang w:val="es-ES"/>
         </w:rPr>
       </w:pPr>
-      <w:bookmarkStart w:id="22" w:name="_Toc240491884"/>
+      <w:bookmarkStart w:id="23" w:name="_Toc240491884"/>
       <w:r>
         <w:rPr>
           <w:rFonts w:ascii="Arial" w:eastAsia="Times New Roman" w:hAnsi="Arial" w:cs="Arial"/>
@@ -1829,7 +1831,7 @@
         </w:rPr>
         <w:t>Herramientas, Ambiente e Infraestructura</w:t>
       </w:r>
-      <w:bookmarkEnd w:id="22"/>
+      <w:bookmarkEnd w:id="23"/>
     </w:p>
     <w:p>
       <w:pPr>
@@ -1956,7 +1958,7 @@
           <w:lang w:val="es-ES"/>
         </w:rPr>
       </w:pPr>
-      <w:bookmarkStart w:id="23" w:name="_Toc240491885"/>
+      <w:bookmarkStart w:id="24" w:name="_Toc240491885"/>
       <w:r>
         <w:rPr>
           <w:rFonts w:ascii="Arial" w:eastAsia="Times New Roman" w:hAnsi="Arial" w:cs="Arial"/>
@@ -1982,7 +1984,7 @@
           <w:t>la Configuración</w:t>
         </w:r>
       </w:smartTag>
-      <w:bookmarkEnd w:id="23"/>
+      <w:bookmarkEnd w:id="24"/>
     </w:p>
     <w:p>
       <w:pPr>
@@ -2002,7 +2004,7 @@
           <w:lang w:val="es-ES"/>
         </w:rPr>
       </w:pPr>
-      <w:bookmarkStart w:id="24" w:name="_Toc240491886"/>
+      <w:bookmarkStart w:id="25" w:name="_Toc240491886"/>
       <w:r>
         <w:rPr>
           <w:rFonts w:ascii="Arial" w:eastAsia="Times New Roman" w:hAnsi="Arial" w:cs="Arial"/>
@@ -2028,7 +2030,7 @@
           <w:t>la Configuración</w:t>
         </w:r>
       </w:smartTag>
-      <w:bookmarkEnd w:id="24"/>
+      <w:bookmarkEnd w:id="25"/>
     </w:p>
     <w:p>
       <w:pPr>
@@ -2049,7 +2051,7 @@
           <w:lang w:val="es-ES"/>
         </w:rPr>
       </w:pPr>
-      <w:bookmarkStart w:id="25" w:name="_Toc240491887"/>
+      <w:bookmarkStart w:id="26" w:name="_Toc240491887"/>
       <w:r>
         <w:rPr>
           <w:rFonts w:ascii="Arial" w:eastAsia="Times New Roman" w:hAnsi="Arial" w:cs="Arial"/>
@@ -2061,7 +2063,7 @@
         </w:rPr>
         <w:t>Métodos de Identificación</w:t>
       </w:r>
-      <w:bookmarkEnd w:id="25"/>
+      <w:bookmarkEnd w:id="26"/>
     </w:p>
     <w:p>
       <w:pPr>
@@ -2458,7 +2460,7 @@
           <w:lang w:val="es-ES"/>
         </w:rPr>
       </w:pPr>
-      <w:bookmarkStart w:id="26" w:name="_Toc240491888"/>
+      <w:bookmarkStart w:id="27" w:name="_Toc240491888"/>
       <w:r>
         <w:rPr>
           <w:rFonts w:ascii="Arial" w:eastAsia="Times New Roman" w:hAnsi="Arial" w:cs="Arial"/>
@@ -2469,7 +2471,7 @@
         </w:rPr>
         <w:t>Líneas Base del Proyecto</w:t>
       </w:r>
-      <w:bookmarkEnd w:id="26"/>
+      <w:bookmarkEnd w:id="27"/>
     </w:p>
     <w:p>
       <w:pPr>
@@ -3133,8 +3135,6 @@
               </w:rPr>
               <w:t>Plan de Integración de la Construcción</w:t>
             </w:r>
-            <w:bookmarkStart w:id="27" w:name="_GoBack"/>
-            <w:bookmarkEnd w:id="27"/>
           </w:p>
         </w:tc>
         <w:tc>
@@ -3315,50 +3315,6 @@
     </w:p>
     <w:p>
       <w:pPr>
-        <w:keepLines/>
-        <w:widowControl w:val="0"/>
-        <w:spacing w:after="120" w:line="240" w:lineRule="atLeast"/>
-        <w:ind w:left="720"/>
-        <w:jc w:val="both"/>
-        <w:rPr>
-          <w:rFonts w:ascii="Arial" w:eastAsia="Times New Roman" w:hAnsi="Arial" w:cs="Arial"/>
-          <w:sz w:val="20"/>
-          <w:szCs w:val="20"/>
-          <w:lang w:val="es-ES"/>
-        </w:rPr>
-      </w:pPr>
-      <w:r>
-        <w:rPr>
-          <w:rFonts w:ascii="Arial" w:eastAsia="Times New Roman" w:hAnsi="Arial" w:cs="Arial"/>
-          <w:sz w:val="20"/>
-          <w:szCs w:val="20"/>
-          <w:lang w:val="es-ES"/>
-        </w:rPr>
-        <w:t xml:space="preserve">Basados en la metodología </w:t>
-      </w:r>
-      <w:proofErr w:type="spellStart"/>
-      <w:r>
-        <w:rPr>
-          <w:rFonts w:ascii="Arial" w:eastAsia="Times New Roman" w:hAnsi="Arial" w:cs="Arial"/>
-          <w:sz w:val="20"/>
-          <w:szCs w:val="20"/>
-          <w:lang w:val="es-ES"/>
-        </w:rPr>
-        <w:t>OpenUP</w:t>
-      </w:r>
-      <w:proofErr w:type="spellEnd"/>
-      <w:r>
-        <w:rPr>
-          <w:rFonts w:ascii="Arial" w:eastAsia="Times New Roman" w:hAnsi="Arial" w:cs="Arial"/>
-          <w:sz w:val="20"/>
-          <w:szCs w:val="20"/>
-          <w:lang w:val="es-ES"/>
-        </w:rPr>
-        <w:t>, y en la definición de fases de desarrollo de esta, las siguientes son las iteraciones y micro incrementos que se planean hacer, lo anterior  permite descripción detallada del sistema a realizar.</w:t>
-      </w:r>
-    </w:p>
-    <w:p>
-      <w:pPr>
         <w:widowControl w:val="0"/>
         <w:spacing w:after="0" w:line="240" w:lineRule="atLeast"/>
         <w:rPr>
@@ -3471,7 +3427,6 @@
           <w:szCs w:val="20"/>
           <w:lang w:val="es-ES"/>
         </w:rPr>
-        <w:lastRenderedPageBreak/>
         <w:t>Configuración y Control de Cambios</w:t>
       </w:r>
       <w:bookmarkEnd w:id="28"/>
@@ -3643,7 +3598,17 @@
           <w:szCs w:val="20"/>
           <w:lang w:val="es-ES"/>
         </w:rPr>
-        <w:t>La gestión de cambios se hará internamente con documentación RUP que servirá como constancia, una vez se tiene la solicitud esta estará e</w:t>
+        <w:t xml:space="preserve">La gestión de cambios se hará internamente con documentación RUP que servirá como </w:t>
+      </w:r>
+      <w:r>
+        <w:rPr>
+          <w:rFonts w:ascii="Arial" w:eastAsia="Times New Roman" w:hAnsi="Arial" w:cs="Arial"/>
+          <w:sz w:val="20"/>
+          <w:szCs w:val="20"/>
+          <w:lang w:val="es-ES"/>
+        </w:rPr>
+        <w:lastRenderedPageBreak/>
+        <w:t>constancia, una vez se tiene la solicitud esta estará e</w:t>
       </w:r>
       <w:r>
         <w:rPr>
@@ -4357,17 +4322,7 @@
           <w:szCs w:val="20"/>
           <w:lang w:val="es-ES"/>
         </w:rPr>
-        <w:t xml:space="preserve"> y persistencia. En este repositorio se tiene la posibilidad de obtener versiones anteriores, lo cual </w:t>
-      </w:r>
-      <w:r>
-        <w:rPr>
-          <w:rFonts w:ascii="Arial" w:eastAsia="Times New Roman" w:hAnsi="Arial" w:cs="Arial"/>
-          <w:sz w:val="20"/>
-          <w:szCs w:val="20"/>
-          <w:lang w:val="es-ES"/>
-        </w:rPr>
-        <w:lastRenderedPageBreak/>
-        <w:t>facilita una reconstrucción, reversión, actualización, de cada uno de los documentos alojados allí. Toda versión alojada en el repositorio puede ser comentada allí mismo y actualizada por parte de los integrantes del mismo.</w:t>
+        <w:t xml:space="preserve"> y persistencia. En este repositorio se tiene la posibilidad de obtener versiones anteriores, lo cual facilita una reconstrucción, reversión, actualización, de cada uno de los documentos alojados allí. Toda versión alojada en el repositorio puede ser comentada allí mismo y actualizada por parte de los integrantes del mismo.</w:t>
       </w:r>
     </w:p>
     <w:p>
@@ -4743,7 +4698,7 @@
               <w:noProof/>
               <w:lang w:val="es-ES"/>
             </w:rPr>
-            <w:t>8</w:t>
+            <w:t>5</w:t>
           </w:r>
           <w:r>
             <w:rPr>
@@ -4786,7 +4741,7 @@
               <w:noProof/>
               <w:lang w:val="es-ES"/>
             </w:rPr>
-            <w:t>8</w:t>
+            <w:t>7</w:t>
           </w:r>
           <w:r>
             <w:rPr>

</xml_diff>